<commit_message>
Lab4 and report completed (for the last time i hope)
</commit_message>
<xml_diff>
--- a/SemesterFourRPS/Отчёт3.docx
+++ b/SemesterFourRPS/Отчёт3.docx
@@ -3618,29 +3618,7 @@
     <w:p>
       <w:pPr>
         <w:pStyle w:val="a8"/>
-      </w:pPr>
-      <w:r>
-        <w:br w:type="page"/>
-      </w:r>
-    </w:p>
-    <w:p>
-      <w:pPr>
-        <w:pStyle w:val="a0"/>
-        <w:keepLines/>
-        <w:ind w:firstLine="0"/>
-        <w:rPr>
-          <w:rFonts w:cs="Times New Roman"/>
-        </w:rPr>
-      </w:pPr>
-    </w:p>
-    <w:p>
-      <w:pPr>
-        <w:pStyle w:val="a0"/>
-        <w:keepLines/>
-        <w:ind w:firstLine="0"/>
-        <w:rPr>
-          <w:rFonts w:cs="Times New Roman"/>
-        </w:rPr>
+        <w:jc w:val="left"/>
       </w:pPr>
       <w:r>
         <w:rPr>
@@ -4092,6 +4070,38 @@
           <w:rFonts w:cs="Times New Roman"/>
         </w:rPr>
       </w:pPr>
+      <w:bookmarkStart w:id="9" w:name="_GoBack"/>
+      <w:bookmarkEnd w:id="9"/>
+    </w:p>
+    <w:p>
+      <w:pPr>
+        <w:pStyle w:val="a0"/>
+        <w:keepLines/>
+        <w:ind w:firstLine="0"/>
+        <w:rPr>
+          <w:rFonts w:cs="Times New Roman"/>
+        </w:rPr>
+      </w:pPr>
+    </w:p>
+    <w:p>
+      <w:pPr>
+        <w:pStyle w:val="a0"/>
+        <w:keepLines/>
+        <w:ind w:firstLine="0"/>
+        <w:rPr>
+          <w:rFonts w:cs="Times New Roman"/>
+        </w:rPr>
+      </w:pPr>
+    </w:p>
+    <w:p>
+      <w:pPr>
+        <w:pStyle w:val="a0"/>
+        <w:keepLines/>
+        <w:ind w:firstLine="0"/>
+        <w:rPr>
+          <w:rFonts w:cs="Times New Roman"/>
+        </w:rPr>
+      </w:pPr>
     </w:p>
     <w:p>
       <w:pPr>
@@ -4102,6 +4112,7 @@
         <w:rPr>
           <w:rFonts w:cs="Times New Roman"/>
         </w:rPr>
+        <w:lastRenderedPageBreak/>
         <w:t xml:space="preserve">Таблица </w:t>
       </w:r>
       <w:r>
@@ -4321,8 +4332,8 @@
           <w:rFonts w:cs="Times New Roman"/>
         </w:rPr>
       </w:pPr>
-      <w:bookmarkStart w:id="9" w:name="_Toc134647505"/>
-      <w:bookmarkStart w:id="10" w:name="_Toc102126387"/>
+      <w:bookmarkStart w:id="10" w:name="_Toc134647505"/>
+      <w:bookmarkStart w:id="11" w:name="_Toc102126387"/>
       <w:r>
         <w:rPr>
           <w:rFonts w:cs="Times New Roman"/>
@@ -4335,7 +4346,7 @@
         </w:rPr>
         <w:t xml:space="preserve"> Блок-схема алгоритма решения задачи</w:t>
       </w:r>
-      <w:bookmarkEnd w:id="9"/>
+      <w:bookmarkEnd w:id="10"/>
     </w:p>
     <w:p>
       <w:pPr>
@@ -4404,10 +4415,10 @@
             <v:path o:extrusionok="f" gradientshapeok="t" o:connecttype="rect"/>
             <o:lock v:ext="edit" aspectratio="t"/>
           </v:shapetype>
-          <v:shape id="_x0000_i1027" type="#_x0000_t75" style="width:94pt;height:446pt" o:ole="">
+          <v:shape id="_x0000_i1025" type="#_x0000_t75" style="width:94.15pt;height:445.85pt" o:ole="">
             <v:imagedata r:id="rId9" o:title=""/>
           </v:shape>
-          <o:OLEObject Type="Embed" ProgID="Visio.Drawing.15" ShapeID="_x0000_i1027" DrawAspect="Content" ObjectID="_1770471674" r:id="rId10"/>
+          <o:OLEObject Type="Embed" ProgID="Visio.Drawing.15" ShapeID="_x0000_i1025" DrawAspect="Content" ObjectID="_1770576317" r:id="rId10"/>
         </w:object>
       </w:r>
       <w:r>
@@ -4470,7 +4481,7 @@
           <w:rFonts w:cs="Times New Roman"/>
         </w:rPr>
       </w:pPr>
-      <w:bookmarkStart w:id="11" w:name="_Toc134647506"/>
+      <w:bookmarkStart w:id="12" w:name="_Toc134647506"/>
       <w:r>
         <w:rPr>
           <w:rFonts w:cs="Times New Roman"/>
@@ -4483,8 +4494,8 @@
         </w:rPr>
         <w:t xml:space="preserve"> Описание хода выполнения</w:t>
       </w:r>
-      <w:bookmarkEnd w:id="10"/>
       <w:bookmarkEnd w:id="11"/>
+      <w:bookmarkEnd w:id="12"/>
     </w:p>
     <w:p>
       <w:pPr>
@@ -4606,7 +4617,7 @@
           <w:rFonts w:cs="Times New Roman"/>
         </w:rPr>
       </w:pPr>
-      <w:bookmarkStart w:id="12" w:name="_Toc134647507"/>
+      <w:bookmarkStart w:id="13" w:name="_Toc134647507"/>
       <w:r>
         <w:rPr>
           <w:rFonts w:cs="Times New Roman"/>
@@ -4625,7 +4636,7 @@
         </w:rPr>
         <w:t>Результаты работы программы</w:t>
       </w:r>
-      <w:bookmarkEnd w:id="12"/>
+      <w:bookmarkEnd w:id="13"/>
     </w:p>
     <w:p>
       <w:pPr>
@@ -4855,25 +4866,7 @@
         <w:rPr>
           <w:rFonts w:cs="Times New Roman"/>
         </w:rPr>
-        <w:t xml:space="preserve">Рисунок </w:t>
-      </w:r>
-      <w:r>
-        <w:rPr>
-          <w:rFonts w:cs="Times New Roman"/>
-        </w:rPr>
-        <w:t>4</w:t>
-      </w:r>
-      <w:r>
-        <w:rPr>
-          <w:rFonts w:cs="Times New Roman"/>
-        </w:rPr>
-        <w:t xml:space="preserve"> – Экранная копия </w:t>
-      </w:r>
-      <w:r>
-        <w:rPr>
-          <w:rFonts w:cs="Times New Roman"/>
-        </w:rPr>
-        <w:t>окна формы с таблицей аргументов и значений функции</w:t>
+        <w:t>Рисунок 4 – Экранная копия окна формы с таблицей аргументов и значений функции</w:t>
       </w:r>
     </w:p>
     <w:p>
@@ -4884,7 +4877,7 @@
           <w:rFonts w:cs="Times New Roman"/>
         </w:rPr>
       </w:pPr>
-      <w:bookmarkStart w:id="13" w:name="_Toc134647508"/>
+      <w:bookmarkStart w:id="14" w:name="_Toc134647508"/>
       <w:r>
         <w:rPr>
           <w:rFonts w:cs="Times New Roman"/>
@@ -4910,7 +4903,7 @@
         </w:rPr>
         <w:t>ю</w:t>
       </w:r>
-      <w:bookmarkEnd w:id="13"/>
+      <w:bookmarkEnd w:id="14"/>
     </w:p>
     <w:p>
       <w:pPr>
@@ -5032,7 +5025,7 @@
           <w:szCs w:val="18"/>
         </w:rPr>
       </w:pPr>
-      <w:bookmarkStart w:id="14" w:name="_Toc134647509"/>
+      <w:bookmarkStart w:id="15" w:name="_Toc134647509"/>
       <w:r>
         <w:rPr>
           <w:rFonts w:cs="Times New Roman"/>
@@ -5040,7 +5033,7 @@
         </w:rPr>
         <w:t>11 Исходный код полученного программного решения</w:t>
       </w:r>
-      <w:bookmarkEnd w:id="14"/>
+      <w:bookmarkEnd w:id="15"/>
     </w:p>
     <w:p>
       <w:pPr>
@@ -5048,6 +5041,7 @@
         <w:keepLines/>
         <w:rPr>
           <w:rFonts w:cs="Times New Roman"/>
+          <w:lang w:val="en-US"/>
         </w:rPr>
       </w:pPr>
       <w:r>
@@ -5055,36 +5049,41 @@
           <w:rFonts w:cs="Times New Roman"/>
         </w:rPr>
         <w:t>Файл</w:t>
-      </w:r>
-      <w:r>
-        <w:rPr>
-          <w:rFonts w:cs="Times New Roman"/>
-        </w:rPr>
-        <w:t xml:space="preserve"> </w:t>
       </w:r>
       <w:r>
         <w:rPr>
           <w:rFonts w:cs="Times New Roman"/>
           <w:lang w:val="en-US"/>
         </w:rPr>
-        <w:t>Program</w:t>
-      </w:r>
-      <w:r>
-        <w:rPr>
-          <w:rFonts w:cs="Times New Roman"/>
-        </w:rPr>
-        <w:t>.</w:t>
-      </w:r>
+        <w:t xml:space="preserve"> </w:t>
+      </w:r>
+      <w:proofErr w:type="spellStart"/>
       <w:r>
         <w:rPr>
           <w:rFonts w:cs="Times New Roman"/>
           <w:lang w:val="en-US"/>
         </w:rPr>
+        <w:t>Program</w:t>
+      </w:r>
+      <w:r>
+        <w:rPr>
+          <w:rFonts w:cs="Times New Roman"/>
+          <w:lang w:val="en-US"/>
+        </w:rPr>
+        <w:t>.</w:t>
+      </w:r>
+      <w:r>
+        <w:rPr>
+          <w:rFonts w:cs="Times New Roman"/>
+          <w:lang w:val="en-US"/>
+        </w:rPr>
         <w:t>cs</w:t>
       </w:r>
+      <w:proofErr w:type="spellEnd"/>
       <w:r>
         <w:rPr>
           <w:rFonts w:cs="Times New Roman"/>
+          <w:lang w:val="en-US"/>
         </w:rPr>
         <w:t>:</w:t>
       </w:r>
@@ -32182,8 +32181,6 @@
         </w:rPr>
         <w:t>}</w:t>
       </w:r>
-      <w:bookmarkStart w:id="15" w:name="_GoBack"/>
-      <w:bookmarkEnd w:id="15"/>
     </w:p>
     <w:sectPr>
       <w:footerReference w:type="default" r:id="rId14"/>
@@ -33627,7 +33624,7 @@
 </file>
 
 <file path=customXml/itemProps1.xml><?xml version="1.0" encoding="utf-8"?>
-<ds:datastoreItem xmlns:ds="http://schemas.openxmlformats.org/officeDocument/2006/customXml" ds:itemID="{2FFCC888-C5C5-48D4-A75E-CA94BF1D8F4B}">
+<ds:datastoreItem xmlns:ds="http://schemas.openxmlformats.org/officeDocument/2006/customXml" ds:itemID="{C5CD6FC1-6D19-4B26-8427-D3E57306F687}">
   <ds:schemaRefs>
     <ds:schemaRef ds:uri="http://schemas.openxmlformats.org/officeDocument/2006/bibliography"/>
   </ds:schemaRefs>

</xml_diff>